<commit_message>
Bug: updated broken link
</commit_message>
<xml_diff>
--- a/documentation/How the Internet works.docx
+++ b/documentation/How the Internet works.docx
@@ -72,12 +72,12 @@
           <wp:inline distB="114300" distT="114300" distL="114300" distR="114300">
             <wp:extent cx="5676900" cy="3778138"/>
             <wp:effectExtent b="0" l="0" r="0" t="0"/>
-            <wp:docPr id="1" name="image2.jpg"/>
+            <wp:docPr id="1" name="image4.jpg"/>
             <a:graphic>
               <a:graphicData uri="http://schemas.openxmlformats.org/drawingml/2006/picture">
                 <pic:pic>
                   <pic:nvPicPr>
-                    <pic:cNvPr id="0" name="image2.jpg"/>
+                    <pic:cNvPr id="0" name="image4.jpg"/>
                     <pic:cNvPicPr preferRelativeResize="0"/>
                   </pic:nvPicPr>
                   <pic:blipFill>
@@ -268,12 +268,12 @@
             <wp:extent cx="4900613" cy="2010508"/>
             <wp:effectExtent b="0" l="0" r="0" t="0"/>
             <wp:wrapSquare wrapText="bothSides" distB="114300" distT="114300" distL="114300" distR="114300"/>
-            <wp:docPr id="2" name="image4.png"/>
+            <wp:docPr id="2" name="image1.png"/>
             <a:graphic>
               <a:graphicData uri="http://schemas.openxmlformats.org/drawingml/2006/picture">
                 <pic:pic>
                   <pic:nvPicPr>
-                    <pic:cNvPr id="0" name="image4.png"/>
+                    <pic:cNvPr id="0" name="image1.png"/>
                     <pic:cNvPicPr preferRelativeResize="0"/>
                   </pic:nvPicPr>
                   <pic:blipFill>
@@ -491,12 +491,12 @@
             <wp:extent cx="1524000" cy="1219200"/>
             <wp:effectExtent b="0" l="0" r="0" t="0"/>
             <wp:wrapSquare wrapText="bothSides" distB="114300" distT="114300" distL="114300" distR="114300"/>
-            <wp:docPr id="8" name="image8.png"/>
+            <wp:docPr id="8" name="image6.png"/>
             <a:graphic>
               <a:graphicData uri="http://schemas.openxmlformats.org/drawingml/2006/picture">
                 <pic:pic>
                   <pic:nvPicPr>
-                    <pic:cNvPr id="0" name="image8.png"/>
+                    <pic:cNvPr id="0" name="image6.png"/>
                     <pic:cNvPicPr preferRelativeResize="0"/>
                   </pic:nvPicPr>
                   <pic:blipFill>
@@ -888,12 +888,12 @@
             <wp:extent cx="2962275" cy="2756319"/>
             <wp:effectExtent b="0" l="0" r="0" t="0"/>
             <wp:wrapSquare wrapText="bothSides" distB="114300" distT="114300" distL="114300" distR="114300"/>
-            <wp:docPr id="9" name="image1.png"/>
+            <wp:docPr id="9" name="image7.png"/>
             <a:graphic>
               <a:graphicData uri="http://schemas.openxmlformats.org/drawingml/2006/picture">
                 <pic:pic>
                   <pic:nvPicPr>
-                    <pic:cNvPr id="0" name="image1.png"/>
+                    <pic:cNvPr id="0" name="image7.png"/>
                     <pic:cNvPicPr preferRelativeResize="0"/>
                   </pic:nvPicPr>
                   <pic:blipFill>
@@ -1221,12 +1221,12 @@
             <wp:extent cx="4718119" cy="2079299"/>
             <wp:effectExtent b="0" l="0" r="0" t="0"/>
             <wp:wrapSquare wrapText="bothSides" distB="114300" distT="114300" distL="114300" distR="114300"/>
-            <wp:docPr id="6" name="image7.png"/>
+            <wp:docPr id="6" name="image3.png"/>
             <a:graphic>
               <a:graphicData uri="http://schemas.openxmlformats.org/drawingml/2006/picture">
                 <pic:pic>
                   <pic:nvPicPr>
-                    <pic:cNvPr id="0" name="image7.png"/>
+                    <pic:cNvPr id="0" name="image3.png"/>
                     <pic:cNvPicPr preferRelativeResize="0"/>
                   </pic:nvPicPr>
                   <pic:blipFill>
@@ -1381,12 +1381,12 @@
             <wp:extent cx="3605213" cy="2409825"/>
             <wp:effectExtent b="0" l="0" r="0" t="0"/>
             <wp:wrapSquare wrapText="bothSides" distB="114300" distT="114300" distL="114300" distR="114300"/>
-            <wp:docPr id="7" name="image6.png"/>
+            <wp:docPr id="7" name="image8.png"/>
             <a:graphic>
               <a:graphicData uri="http://schemas.openxmlformats.org/drawingml/2006/picture">
                 <pic:pic>
                   <pic:nvPicPr>
-                    <pic:cNvPr id="0" name="image6.png"/>
+                    <pic:cNvPr id="0" name="image8.png"/>
                     <pic:cNvPicPr preferRelativeResize="0"/>
                   </pic:nvPicPr>
                   <pic:blipFill>
@@ -1674,12 +1674,12 @@
             <wp:extent cx="3028950" cy="1514475"/>
             <wp:effectExtent b="0" l="0" r="0" t="0"/>
             <wp:wrapSquare wrapText="bothSides" distB="114300" distT="114300" distL="114300" distR="114300"/>
-            <wp:docPr id="5" name="image3.png"/>
+            <wp:docPr id="5" name="image2.png"/>
             <a:graphic>
               <a:graphicData uri="http://schemas.openxmlformats.org/drawingml/2006/picture">
                 <pic:pic>
                   <pic:nvPicPr>
-                    <pic:cNvPr id="0" name="image3.png"/>
+                    <pic:cNvPr id="0" name="image2.png"/>
                     <pic:cNvPicPr preferRelativeResize="0"/>
                   </pic:nvPicPr>
                   <pic:blipFill>
@@ -12298,7 +12298,7 @@
             <w:u w:val="single"/>
             <w:rtl w:val="0"/>
           </w:rPr>
-          <w:t xml:space="preserve">https://d2908q01vomqb2.cloudfront.net/ca3512f4dfa95a03169c5a670a4c91a19b3077b4/2018/10/18/w3c_logo-800x400.jpg</w:t>
+          <w:t xml:space="preserve">https://www.w3schools.com/css/</w:t>
         </w:r>
       </w:hyperlink>
       <w:r>
@@ -12306,6 +12306,28 @@
           <w:rtl w:val="0"/>
         </w:rPr>
         <w:t xml:space="preserve"> </w:t>
+      </w:r>
+    </w:p>
+    <w:p>
+      <w:pPr>
+        <w:spacing w:line="360" w:lineRule="auto"/>
+        <w:rPr/>
+      </w:pPr>
+      <w:hyperlink r:id="rId36">
+        <w:r>
+          <w:rPr>
+            <w:color w:val="1155cc"/>
+            <w:u w:val="single"/>
+            <w:rtl w:val="0"/>
+          </w:rPr>
+          <w:t xml:space="preserve">https://upload.wikimedia.org/wikipedia/commons/thumb/e/ed/W3C%C2%AE_Icon.svg/1200px-W3C%C2%AE_Icon.svg.png</w:t>
+        </w:r>
+      </w:hyperlink>
+      <w:r>
+        <w:rPr>
+          <w:rtl w:val="0"/>
+        </w:rPr>
+        <w:t xml:space="preserve">  </w:t>
       </w:r>
       <w:r>
         <w:rPr>

</xml_diff>